<commit_message>
[NEU] Added Bootstrap and Jquery to the Extension.
</commit_message>
<xml_diff>
--- a/BA/RechercheCrossPlat.docx
+++ b/BA/RechercheCrossPlat.docx
@@ -27,66 +27,76 @@
       </w:r>
     </w:p>
     <w:p>
-      <w:r>
-        <w:t>Plattform: Google</w:t>
-      </w:r>
-      <w:r>
-        <w:br/>
-      </w:r>
-      <w:r>
-        <w:br/>
-      </w:r>
-      <w:proofErr w:type="spellStart"/>
-      <w:r>
+      <w:pPr>
+        <w:rPr>
+          <w:lang w:val="en-US"/>
+        </w:rPr>
+      </w:pPr>
+      <w:proofErr w:type="spellStart"/>
+      <w:r>
+        <w:rPr>
+          <w:lang w:val="en-US"/>
+        </w:rPr>
+        <w:t>Plattform</w:t>
+      </w:r>
+      <w:proofErr w:type="spellEnd"/>
+      <w:r>
+        <w:rPr>
+          <w:lang w:val="en-US"/>
+        </w:rPr>
+        <w:t>: Google</w:t>
+      </w:r>
+      <w:r>
+        <w:rPr>
+          <w:lang w:val="en-US"/>
+        </w:rPr>
+        <w:br/>
+      </w:r>
+      <w:r>
+        <w:rPr>
+          <w:lang w:val="en-US"/>
+        </w:rPr>
+        <w:br/>
+      </w:r>
+      <w:proofErr w:type="spellStart"/>
+      <w:r>
+        <w:rPr>
+          <w:lang w:val="en-US"/>
+        </w:rPr>
         <w:t>stichwort</w:t>
       </w:r>
       <w:proofErr w:type="spellEnd"/>
       <w:r>
+        <w:rPr>
+          <w:lang w:val="en-US"/>
+        </w:rPr>
+        <w:t>: cross platform browser plugin development</w:t>
+      </w:r>
+      <w:r>
+        <w:rPr>
+          <w:lang w:val="en-US"/>
+        </w:rPr>
+        <w:br/>
+      </w:r>
+      <w:r>
+        <w:rPr>
+          <w:lang w:val="en-US"/>
+        </w:rPr>
+        <w:br/>
+      </w:r>
+      <w:proofErr w:type="spellStart"/>
+      <w:r>
+        <w:rPr>
+          <w:lang w:val="en-US"/>
+        </w:rPr>
+        <w:t>Ergebnisse</w:t>
+      </w:r>
+      <w:proofErr w:type="spellEnd"/>
+      <w:r>
+        <w:rPr>
+          <w:lang w:val="en-US"/>
+        </w:rPr>
         <w:t xml:space="preserve">: </w:t>
-      </w:r>
-      <w:proofErr w:type="spellStart"/>
-      <w:r>
-        <w:t>cross</w:t>
-      </w:r>
-      <w:proofErr w:type="spellEnd"/>
-      <w:r>
-        <w:t xml:space="preserve"> </w:t>
-      </w:r>
-      <w:proofErr w:type="spellStart"/>
-      <w:r>
-        <w:t>platform</w:t>
-      </w:r>
-      <w:proofErr w:type="spellEnd"/>
-      <w:r>
-        <w:t xml:space="preserve"> </w:t>
-      </w:r>
-      <w:proofErr w:type="spellStart"/>
-      <w:r>
-        <w:t>browser</w:t>
-      </w:r>
-      <w:proofErr w:type="spellEnd"/>
-      <w:r>
-        <w:t xml:space="preserve"> </w:t>
-      </w:r>
-      <w:proofErr w:type="spellStart"/>
-      <w:r>
-        <w:t>plugin</w:t>
-      </w:r>
-      <w:proofErr w:type="spellEnd"/>
-      <w:r>
-        <w:t xml:space="preserve"> </w:t>
-      </w:r>
-      <w:proofErr w:type="spellStart"/>
-      <w:r>
-        <w:t>development</w:t>
-      </w:r>
-      <w:proofErr w:type="spellEnd"/>
-      <w:r>
-        <w:br/>
-      </w:r>
-      <w:r>
-        <w:br/>
-        <w:t xml:space="preserve">Ergebnisse: </w:t>
       </w:r>
     </w:p>
     <w:p>
@@ -253,67 +263,30 @@
     <w:p>
       <w:pPr>
         <w:ind w:left="705"/>
-        <w:rPr>
-          <w:lang w:val="en-US"/>
-        </w:rPr>
       </w:pPr>
       <w:r>
-        <w:rPr>
-          <w:lang w:val="en-US"/>
-        </w:rPr>
-        <w:br/>
-      </w:r>
-      <w:r>
-        <w:rPr>
-          <w:lang w:val="en-US"/>
-        </w:rPr>
+        <w:br/>
+      </w:r>
+      <w:r>
         <w:tab/>
-      </w:r>
-      <w:proofErr w:type="spellStart"/>
-      <w:r>
-        <w:rPr>
-          <w:lang w:val="en-US"/>
-        </w:rPr>
-        <w:t>Besttoolbars</w:t>
-      </w:r>
-      <w:proofErr w:type="spellEnd"/>
-      <w:r>
-        <w:rPr>
-          <w:lang w:val="en-US"/>
-        </w:rPr>
-        <w:t xml:space="preserve"> Cross Browser Extension</w:t>
-      </w:r>
-      <w:r>
-        <w:rPr>
-          <w:lang w:val="en-US"/>
-        </w:rPr>
+        <w:t>Besttoolbars Cross Browser Extension</w:t>
+      </w:r>
+      <w:r>
         <w:t xml:space="preserve">, </w:t>
       </w:r>
       <w:proofErr w:type="spellStart"/>
       <w:r>
-        <w:rPr>
-          <w:lang w:val="en-US"/>
-        </w:rPr>
         <w:t>konstenpflichtig</w:t>
       </w:r>
       <w:proofErr w:type="spellEnd"/>
       <w:r>
-        <w:rPr>
-          <w:lang w:val="en-US"/>
-        </w:rPr>
-        <w:br/>
-      </w:r>
-      <w:r>
-        <w:rPr>
-          <w:lang w:val="en-US"/>
-        </w:rPr>
+        <w:br/>
+      </w:r>
+      <w:r>
         <w:tab/>
         <w:t>http://besttoolbars.net/products/cross-browser-extensions-framework/</w:t>
       </w:r>
       <w:r>
-        <w:rPr>
-          <w:lang w:val="en-US"/>
-        </w:rPr>
         <w:br/>
       </w:r>
     </w:p>
@@ -462,8 +435,46 @@
       <w:r>
         <w:t>-Basis und anschließe Justierung für andere Browser. Grundlage = Chrome, da größter Marktanteil.</w:t>
       </w:r>
+      <w:r>
+        <w:br/>
+      </w:r>
+      <w:r>
+        <w:br/>
+      </w:r>
+      <w:r>
+        <w:br/>
+      </w:r>
+      <w:r>
+        <w:br/>
+      </w:r>
+      <w:r>
+        <w:br/>
+      </w:r>
       <w:bookmarkStart w:id="0" w:name="_GoBack"/>
       <w:bookmarkEnd w:id="0"/>
+      <w:r>
+        <w:br/>
+        <w:t>Hindernis:</w:t>
+      </w:r>
+      <w:r>
+        <w:br/>
+      </w:r>
+      <w:r>
+        <w:br/>
+        <w:t xml:space="preserve">Firefox unterstützt kein </w:t>
+      </w:r>
+      <w:proofErr w:type="spellStart"/>
+      <w:r>
+        <w:t>WebSQL</w:t>
+      </w:r>
+      <w:proofErr w:type="spellEnd"/>
+      <w:r>
+        <w:t>.</w:t>
+      </w:r>
+      <w:r>
+        <w:br/>
+        <w:t>Libraries die das CSP erfüllen können eingebunden werden.</w:t>
+      </w:r>
     </w:p>
     <w:sectPr>
       <w:pgSz w:w="11906" w:h="16838"/>

</xml_diff>